<commit_message>
Adding browse music function to context diagram
</commit_message>
<xml_diff>
--- a/Documentation/Spotify SRS.docx
+++ b/Documentation/Spotify SRS.docx
@@ -1804,10 +1804,10 @@
           <w:lang w:bidi="ar-EG"/>
         </w:rPr>
         <w:drawing>
-          <wp:inline distT="0" distB="0" distL="0" distR="0" wp14:anchorId="0EB68AB1" wp14:editId="20EDC17E">
-            <wp:extent cx="5922818" cy="3613481"/>
-            <wp:effectExtent l="0" t="0" r="1905" b="6350"/>
-            <wp:docPr id="2" name="Picture 2" descr="Diagram&#10;&#10;Description automatically generated"/>
+          <wp:inline distT="0" distB="0" distL="0" distR="0" wp14:anchorId="1127E119" wp14:editId="22B829D2">
+            <wp:extent cx="5943600" cy="4117975"/>
+            <wp:effectExtent l="0" t="0" r="0" b="0"/>
+            <wp:docPr id="1" name="Picture 1" descr="Diagram&#10;&#10;Description automatically generated"/>
             <wp:cNvGraphicFramePr>
               <a:graphicFrameLocks xmlns:a="http://schemas.openxmlformats.org/drawingml/2006/main" noChangeAspect="1"/>
             </wp:cNvGraphicFramePr>
@@ -1815,7 +1815,7 @@
               <a:graphicData uri="http://schemas.openxmlformats.org/drawingml/2006/picture">
                 <pic:pic xmlns:pic="http://schemas.openxmlformats.org/drawingml/2006/picture">
                   <pic:nvPicPr>
-                    <pic:cNvPr id="2" name="Picture 2" descr="Diagram&#10;&#10;Description automatically generated"/>
+                    <pic:cNvPr id="1" name="Picture 1" descr="Diagram&#10;&#10;Description automatically generated"/>
                     <pic:cNvPicPr/>
                   </pic:nvPicPr>
                   <pic:blipFill>
@@ -1833,7 +1833,7 @@
                   <pic:spPr>
                     <a:xfrm>
                       <a:off x="0" y="0"/>
-                      <a:ext cx="5932211" cy="3619212"/>
+                      <a:ext cx="5943600" cy="4117975"/>
                     </a:xfrm>
                     <a:prstGeom prst="rect">
                       <a:avLst/>
@@ -2248,28 +2248,6 @@
     </w:p>
     <w:p>
       <w:pPr>
-        <w:ind w:left="720"/>
-        <w:rPr>
-          <w:sz w:val="24"/>
-          <w:szCs w:val="24"/>
-          <w:lang w:bidi="ar-EG"/>
-        </w:rPr>
-      </w:pPr>
-    </w:p>
-    <w:p>
-      <w:pPr>
-        <w:ind w:left="720"/>
-        <w:rPr>
-          <w:sz w:val="24"/>
-          <w:szCs w:val="24"/>
-          <w:lang w:bidi="ar-EG"/>
-        </w:rPr>
-      </w:pPr>
-    </w:p>
-    <w:p>
-      <w:pPr>
-        <w:pStyle w:val="ListParagraph"/>
-        <w:ind w:left="1080"/>
         <w:rPr>
           <w:sz w:val="24"/>
           <w:szCs w:val="24"/>
@@ -3179,19 +3157,15 @@
     </w:p>
     <w:p>
       <w:pPr>
-        <w:pStyle w:val="ListParagraph"/>
-        <w:ind w:left="1080"/>
-        <w:rPr>
-          <w:sz w:val="24"/>
-          <w:szCs w:val="24"/>
-          <w:lang w:bidi="ar-EG"/>
-        </w:rPr>
-      </w:pPr>
-    </w:p>
-    <w:p>
-      <w:pPr>
-        <w:pStyle w:val="ListParagraph"/>
-        <w:ind w:left="1080"/>
+        <w:rPr>
+          <w:sz w:val="24"/>
+          <w:szCs w:val="24"/>
+          <w:lang w:bidi="ar-EG"/>
+        </w:rPr>
+      </w:pPr>
+    </w:p>
+    <w:p>
+      <w:pPr>
         <w:rPr>
           <w:sz w:val="24"/>
           <w:szCs w:val="24"/>

</xml_diff>